<commit_message>
Update 20240302 605 proposal - Quentin McCalla_aes.docx
</commit_message>
<xml_diff>
--- a/20240302 605 proposal - Quentin McCalla_aes.docx
+++ b/20240302 605 proposal - Quentin McCalla_aes.docx
@@ -3723,21 +3723,40 @@
         <w:spacing w:line="360" w:lineRule="auto"/>
         <w:rPr>
           <w:rFonts w:ascii="Times New Roman" w:eastAsia="Times New Roman" w:hAnsi="Times New Roman" w:cs="Times New Roman"/>
-          <w:b/>
-          <w:bCs/>
-          <w:sz w:val="28"/>
-          <w:szCs w:val="28"/>
-        </w:rPr>
-      </w:pPr>
-      <w:r>
-        <w:rPr>
-          <w:rFonts w:ascii="Times New Roman" w:eastAsia="Times New Roman" w:hAnsi="Times New Roman" w:cs="Times New Roman"/>
-          <w:b/>
-          <w:bCs/>
-          <w:sz w:val="28"/>
-          <w:szCs w:val="28"/>
+          <w:sz w:val="24"/>
+          <w:szCs w:val="24"/>
+        </w:rPr>
+      </w:pPr>
+      <w:r>
+        <w:rPr>
+          <w:rFonts w:ascii="Times New Roman" w:eastAsia="Times New Roman" w:hAnsi="Times New Roman" w:cs="Times New Roman"/>
+          <w:sz w:val="24"/>
+          <w:szCs w:val="24"/>
         </w:rPr>
         <w:t>Seedling size</w:t>
+      </w:r>
+    </w:p>
+    <w:p>
+      <w:pPr>
+        <w:pStyle w:val="ListParagraph"/>
+        <w:numPr>
+          <w:ilvl w:val="0"/>
+          <w:numId w:val="11"/>
+        </w:numPr>
+        <w:spacing w:line="360" w:lineRule="auto"/>
+        <w:rPr>
+          <w:rFonts w:ascii="Times New Roman" w:eastAsia="Times New Roman" w:hAnsi="Times New Roman" w:cs="Times New Roman"/>
+          <w:sz w:val="24"/>
+          <w:szCs w:val="24"/>
+        </w:rPr>
+      </w:pPr>
+      <w:r>
+        <w:rPr>
+          <w:rFonts w:ascii="Times New Roman" w:eastAsia="Times New Roman" w:hAnsi="Times New Roman" w:cs="Times New Roman"/>
+          <w:sz w:val="24"/>
+          <w:szCs w:val="24"/>
+        </w:rPr>
+        <w:t>Seedling metrics, mean , med mode etc</w:t>
       </w:r>
     </w:p>
     <w:p>

</xml_diff>